<commit_message>
update notes and code
</commit_message>
<xml_diff>
--- a/dsa_notes/udemy/cpp_basics/notes/9_pointers.docx
+++ b/dsa_notes/udemy/cpp_basics/notes/9_pointers.docx
@@ -817,9 +817,9 @@
           <w:noProof/>
         </w:rPr>
         <w:drawing>
-          <wp:inline distT="0" distB="0" distL="0" distR="0" wp14:anchorId="2AD6E75C" wp14:editId="78B4D04E">
-            <wp:extent cx="5943600" cy="3879215"/>
-            <wp:effectExtent l="0" t="0" r="0" b="6985"/>
+          <wp:inline distT="0" distB="0" distL="0" distR="0" wp14:anchorId="2AD6E75C" wp14:editId="4B8D135B">
+            <wp:extent cx="4295553" cy="2803584"/>
+            <wp:effectExtent l="0" t="0" r="0" b="0"/>
             <wp:docPr id="16" name="Picture 16" descr="A person writing on a white board&#10;&#10;Description automatically generated with medium confidence"/>
             <wp:cNvGraphicFramePr>
               <a:graphicFrameLocks xmlns:a="http://schemas.openxmlformats.org/drawingml/2006/main" noChangeAspect="1"/>
@@ -840,7 +840,7 @@
                   <pic:spPr>
                     <a:xfrm>
                       <a:off x="0" y="0"/>
-                      <a:ext cx="5943600" cy="3879215"/>
+                      <a:ext cx="4300727" cy="2806961"/>
                     </a:xfrm>
                     <a:prstGeom prst="rect">
                       <a:avLst/>
@@ -865,6 +865,50 @@
         <w:t>You can modify the array in the heap via pointer and have it act as the name of the array</w:t>
       </w:r>
     </w:p>
+    <w:p/>
+    <w:p>
+      <w:r>
+        <w:rPr>
+          <w:noProof/>
+        </w:rPr>
+        <w:drawing>
+          <wp:inline distT="0" distB="0" distL="0" distR="0" wp14:anchorId="68BE117C" wp14:editId="3B9B2855">
+            <wp:extent cx="4542569" cy="3136605"/>
+            <wp:effectExtent l="0" t="0" r="0" b="6985"/>
+            <wp:docPr id="17" name="Picture 17" descr="A person with the arms crossed&#10;&#10;Description automatically generated with low confidence"/>
+            <wp:cNvGraphicFramePr>
+              <a:graphicFrameLocks xmlns:a="http://schemas.openxmlformats.org/drawingml/2006/main" noChangeAspect="1"/>
+            </wp:cNvGraphicFramePr>
+            <a:graphic xmlns:a="http://schemas.openxmlformats.org/drawingml/2006/main">
+              <a:graphicData uri="http://schemas.openxmlformats.org/drawingml/2006/picture">
+                <pic:pic xmlns:pic="http://schemas.openxmlformats.org/drawingml/2006/picture">
+                  <pic:nvPicPr>
+                    <pic:cNvPr id="17" name="Picture 17" descr="A person with the arms crossed&#10;&#10;Description automatically generated with low confidence"/>
+                    <pic:cNvPicPr/>
+                  </pic:nvPicPr>
+                  <pic:blipFill>
+                    <a:blip r:embed="rId21"/>
+                    <a:stretch>
+                      <a:fillRect/>
+                    </a:stretch>
+                  </pic:blipFill>
+                  <pic:spPr>
+                    <a:xfrm>
+                      <a:off x="0" y="0"/>
+                      <a:ext cx="4549500" cy="3141391"/>
+                    </a:xfrm>
+                    <a:prstGeom prst="rect">
+                      <a:avLst/>
+                    </a:prstGeom>
+                  </pic:spPr>
+                </pic:pic>
+              </a:graphicData>
+            </a:graphic>
+          </wp:inline>
+        </w:drawing>
+      </w:r>
+    </w:p>
+    <w:p/>
     <w:p/>
     <w:sectPr>
       <w:pgSz w:w="12240" w:h="15840"/>

</xml_diff>

<commit_message>
complete note and code for pointer
</commit_message>
<xml_diff>
--- a/dsa_notes/udemy/cpp_basics/notes/9_pointers.docx
+++ b/dsa_notes/udemy/cpp_basics/notes/9_pointers.docx
@@ -896,6 +896,276 @@
                     <a:xfrm>
                       <a:off x="0" y="0"/>
                       <a:ext cx="4549500" cy="3141391"/>
+                    </a:xfrm>
+                    <a:prstGeom prst="rect">
+                      <a:avLst/>
+                    </a:prstGeom>
+                  </pic:spPr>
+                </pic:pic>
+              </a:graphicData>
+            </a:graphic>
+          </wp:inline>
+        </w:drawing>
+      </w:r>
+    </w:p>
+    <w:p>
+      <w:r>
+        <w:rPr>
+          <w:noProof/>
+        </w:rPr>
+        <w:lastRenderedPageBreak/>
+        <w:drawing>
+          <wp:inline distT="0" distB="0" distL="0" distR="0" wp14:anchorId="36E26271" wp14:editId="126F93B2">
+            <wp:extent cx="5943600" cy="4406900"/>
+            <wp:effectExtent l="0" t="0" r="0" b="0"/>
+            <wp:docPr id="18" name="Picture 18" descr="Text&#10;&#10;Description automatically generated"/>
+            <wp:cNvGraphicFramePr>
+              <a:graphicFrameLocks xmlns:a="http://schemas.openxmlformats.org/drawingml/2006/main" noChangeAspect="1"/>
+            </wp:cNvGraphicFramePr>
+            <a:graphic xmlns:a="http://schemas.openxmlformats.org/drawingml/2006/main">
+              <a:graphicData uri="http://schemas.openxmlformats.org/drawingml/2006/picture">
+                <pic:pic xmlns:pic="http://schemas.openxmlformats.org/drawingml/2006/picture">
+                  <pic:nvPicPr>
+                    <pic:cNvPr id="18" name="Picture 18" descr="Text&#10;&#10;Description automatically generated"/>
+                    <pic:cNvPicPr/>
+                  </pic:nvPicPr>
+                  <pic:blipFill>
+                    <a:blip r:embed="rId22"/>
+                    <a:stretch>
+                      <a:fillRect/>
+                    </a:stretch>
+                  </pic:blipFill>
+                  <pic:spPr>
+                    <a:xfrm>
+                      <a:off x="0" y="0"/>
+                      <a:ext cx="5943600" cy="4406900"/>
+                    </a:xfrm>
+                    <a:prstGeom prst="rect">
+                      <a:avLst/>
+                    </a:prstGeom>
+                  </pic:spPr>
+                </pic:pic>
+              </a:graphicData>
+            </a:graphic>
+          </wp:inline>
+        </w:drawing>
+      </w:r>
+    </w:p>
+    <w:p>
+      <w:pPr>
+        <w:pStyle w:val="ListParagraph"/>
+        <w:numPr>
+          <w:ilvl w:val="0"/>
+          <w:numId w:val="2"/>
+        </w:numPr>
+      </w:pPr>
+      <w:r>
+        <w:t xml:space="preserve">Problem 1: </w:t>
+      </w:r>
+      <w:r>
+        <w:t>Make sure that you has your pointer point to an address</w:t>
+      </w:r>
+    </w:p>
+    <w:p>
+      <w:r>
+        <w:rPr>
+          <w:noProof/>
+        </w:rPr>
+        <w:drawing>
+          <wp:inline distT="0" distB="0" distL="0" distR="0" wp14:anchorId="403EE79D" wp14:editId="7B3E55BA">
+            <wp:extent cx="3965944" cy="3162586"/>
+            <wp:effectExtent l="0" t="0" r="0" b="0"/>
+            <wp:docPr id="19" name="Picture 19" descr="Diagram&#10;&#10;Description automatically generated"/>
+            <wp:cNvGraphicFramePr>
+              <a:graphicFrameLocks xmlns:a="http://schemas.openxmlformats.org/drawingml/2006/main" noChangeAspect="1"/>
+            </wp:cNvGraphicFramePr>
+            <a:graphic xmlns:a="http://schemas.openxmlformats.org/drawingml/2006/main">
+              <a:graphicData uri="http://schemas.openxmlformats.org/drawingml/2006/picture">
+                <pic:pic xmlns:pic="http://schemas.openxmlformats.org/drawingml/2006/picture">
+                  <pic:nvPicPr>
+                    <pic:cNvPr id="19" name="Picture 19" descr="Diagram&#10;&#10;Description automatically generated"/>
+                    <pic:cNvPicPr/>
+                  </pic:nvPicPr>
+                  <pic:blipFill>
+                    <a:blip r:embed="rId23"/>
+                    <a:stretch>
+                      <a:fillRect/>
+                    </a:stretch>
+                  </pic:blipFill>
+                  <pic:spPr>
+                    <a:xfrm>
+                      <a:off x="0" y="0"/>
+                      <a:ext cx="3968442" cy="3164578"/>
+                    </a:xfrm>
+                    <a:prstGeom prst="rect">
+                      <a:avLst/>
+                    </a:prstGeom>
+                  </pic:spPr>
+                </pic:pic>
+              </a:graphicData>
+            </a:graphic>
+          </wp:inline>
+        </w:drawing>
+      </w:r>
+    </w:p>
+    <w:p>
+      <w:pPr>
+        <w:pStyle w:val="ListParagraph"/>
+        <w:numPr>
+          <w:ilvl w:val="0"/>
+          <w:numId w:val="2"/>
+        </w:numPr>
+      </w:pPr>
+      <w:r>
+        <w:lastRenderedPageBreak/>
+        <w:t xml:space="preserve">Problem 2: </w:t>
+      </w:r>
+      <w:r>
+        <w:t>You must delete a pointer before you make it a null</w:t>
+      </w:r>
+    </w:p>
+    <w:p>
+      <w:r>
+        <w:rPr>
+          <w:noProof/>
+        </w:rPr>
+        <w:drawing>
+          <wp:inline distT="0" distB="0" distL="0" distR="0" wp14:anchorId="5C8ABDB4" wp14:editId="549E708C">
+            <wp:extent cx="5943600" cy="3618230"/>
+            <wp:effectExtent l="0" t="0" r="0" b="1270"/>
+            <wp:docPr id="20" name="Picture 20" descr="Text, letter, whiteboard&#10;&#10;Description automatically generated"/>
+            <wp:cNvGraphicFramePr>
+              <a:graphicFrameLocks xmlns:a="http://schemas.openxmlformats.org/drawingml/2006/main" noChangeAspect="1"/>
+            </wp:cNvGraphicFramePr>
+            <a:graphic xmlns:a="http://schemas.openxmlformats.org/drawingml/2006/main">
+              <a:graphicData uri="http://schemas.openxmlformats.org/drawingml/2006/picture">
+                <pic:pic xmlns:pic="http://schemas.openxmlformats.org/drawingml/2006/picture">
+                  <pic:nvPicPr>
+                    <pic:cNvPr id="20" name="Picture 20" descr="Text, letter, whiteboard&#10;&#10;Description automatically generated"/>
+                    <pic:cNvPicPr/>
+                  </pic:nvPicPr>
+                  <pic:blipFill>
+                    <a:blip r:embed="rId24"/>
+                    <a:stretch>
+                      <a:fillRect/>
+                    </a:stretch>
+                  </pic:blipFill>
+                  <pic:spPr>
+                    <a:xfrm>
+                      <a:off x="0" y="0"/>
+                      <a:ext cx="5943600" cy="3618230"/>
+                    </a:xfrm>
+                    <a:prstGeom prst="rect">
+                      <a:avLst/>
+                    </a:prstGeom>
+                  </pic:spPr>
+                </pic:pic>
+              </a:graphicData>
+            </a:graphic>
+          </wp:inline>
+        </w:drawing>
+      </w:r>
+    </w:p>
+    <w:p>
+      <w:pPr>
+        <w:pStyle w:val="ListParagraph"/>
+        <w:numPr>
+          <w:ilvl w:val="0"/>
+          <w:numId w:val="2"/>
+        </w:numPr>
+      </w:pPr>
+      <w:r>
+        <w:t>Problem 3: Dangling pointer try to access a memory that was deallocated already</w:t>
+      </w:r>
+    </w:p>
+    <w:p>
+      <w:pPr>
+        <w:pStyle w:val="ListParagraph"/>
+        <w:numPr>
+          <w:ilvl w:val="0"/>
+          <w:numId w:val="2"/>
+        </w:numPr>
+      </w:pPr>
+      <w:r>
+        <w:t>Solution: Do not delete it In the function fun()</w:t>
+      </w:r>
+    </w:p>
+    <w:p>
+      <w:r>
+        <w:rPr>
+          <w:noProof/>
+        </w:rPr>
+        <w:drawing>
+          <wp:inline distT="0" distB="0" distL="0" distR="0" wp14:anchorId="7F95AC6B" wp14:editId="5FA54394">
+            <wp:extent cx="5082363" cy="3296477"/>
+            <wp:effectExtent l="0" t="0" r="4445" b="0"/>
+            <wp:docPr id="22" name="Picture 22" descr="A picture containing text, whiteboard&#10;&#10;Description automatically generated"/>
+            <wp:cNvGraphicFramePr>
+              <a:graphicFrameLocks xmlns:a="http://schemas.openxmlformats.org/drawingml/2006/main" noChangeAspect="1"/>
+            </wp:cNvGraphicFramePr>
+            <a:graphic xmlns:a="http://schemas.openxmlformats.org/drawingml/2006/main">
+              <a:graphicData uri="http://schemas.openxmlformats.org/drawingml/2006/picture">
+                <pic:pic xmlns:pic="http://schemas.openxmlformats.org/drawingml/2006/picture">
+                  <pic:nvPicPr>
+                    <pic:cNvPr id="22" name="Picture 22" descr="A picture containing text, whiteboard&#10;&#10;Description automatically generated"/>
+                    <pic:cNvPicPr/>
+                  </pic:nvPicPr>
+                  <pic:blipFill>
+                    <a:blip r:embed="rId25"/>
+                    <a:stretch>
+                      <a:fillRect/>
+                    </a:stretch>
+                  </pic:blipFill>
+                  <pic:spPr>
+                    <a:xfrm>
+                      <a:off x="0" y="0"/>
+                      <a:ext cx="5084883" cy="3298112"/>
+                    </a:xfrm>
+                    <a:prstGeom prst="rect">
+                      <a:avLst/>
+                    </a:prstGeom>
+                  </pic:spPr>
+                </pic:pic>
+              </a:graphicData>
+            </a:graphic>
+          </wp:inline>
+        </w:drawing>
+      </w:r>
+    </w:p>
+    <w:p>
+      <w:r>
+        <w:lastRenderedPageBreak/>
+        <w:t xml:space="preserve"> </w:t>
+      </w:r>
+      <w:r>
+        <w:rPr>
+          <w:noProof/>
+        </w:rPr>
+        <w:drawing>
+          <wp:inline distT="0" distB="0" distL="0" distR="0" wp14:anchorId="5F0DC051" wp14:editId="70F54D27">
+            <wp:extent cx="5943600" cy="4333875"/>
+            <wp:effectExtent l="0" t="0" r="0" b="9525"/>
+            <wp:docPr id="23" name="Picture 23" descr="A whiteboard with writing on it&#10;&#10;Description automatically generated with low confidence"/>
+            <wp:cNvGraphicFramePr>
+              <a:graphicFrameLocks xmlns:a="http://schemas.openxmlformats.org/drawingml/2006/main" noChangeAspect="1"/>
+            </wp:cNvGraphicFramePr>
+            <a:graphic xmlns:a="http://schemas.openxmlformats.org/drawingml/2006/main">
+              <a:graphicData uri="http://schemas.openxmlformats.org/drawingml/2006/picture">
+                <pic:pic xmlns:pic="http://schemas.openxmlformats.org/drawingml/2006/picture">
+                  <pic:nvPicPr>
+                    <pic:cNvPr id="23" name="Picture 23" descr="A whiteboard with writing on it&#10;&#10;Description automatically generated with low confidence"/>
+                    <pic:cNvPicPr/>
+                  </pic:nvPicPr>
+                  <pic:blipFill>
+                    <a:blip r:embed="rId26"/>
+                    <a:stretch>
+                      <a:fillRect/>
+                    </a:stretch>
+                  </pic:blipFill>
+                  <pic:spPr>
+                    <a:xfrm>
+                      <a:off x="0" y="0"/>
+                      <a:ext cx="5943600" cy="4333875"/>
                     </a:xfrm>
                     <a:prstGeom prst="rect">
                       <a:avLst/>

</xml_diff>